<commit_message>
adds CASE tools choice
</commit_message>
<xml_diff>
--- a/doc/notes.docx
+++ b/doc/notes.docx
@@ -7359,11 +7359,96 @@
     </w:p>
     <w:p>
       <w:pPr>
-        <w:pStyle w:val="2"/>
-        <w:rPr>
-          <w:lang w:eastAsia="ru-RU"/>
-        </w:rPr>
-      </w:pPr>
+        <w:spacing w:after="0" w:line="360" w:lineRule="auto"/>
+        <w:ind w:firstLine="709"/>
+        <w:jc w:val="both"/>
+      </w:pPr>
+      <w:r>
+        <w:t>Н</w:t>
+      </w:r>
+      <w:r>
+        <w:t>а настоящий момент многие известные инженерные продукты CAD/CAM/CAE, продукты по прочностном расчету конструкций поддерживают импорт моделей только, если они представлены с помощью метода граничного представления (</w:t>
+      </w:r>
+      <w:proofErr w:type="spellStart"/>
+      <w:r>
+        <w:t>boundary</w:t>
+      </w:r>
+      <w:proofErr w:type="spellEnd"/>
+      <w:r>
+        <w:t xml:space="preserve"> </w:t>
+      </w:r>
+      <w:proofErr w:type="spellStart"/>
+      <w:r>
+        <w:t>representation</w:t>
+      </w:r>
+      <w:proofErr w:type="spellEnd"/>
+      <w:r>
+        <w:t xml:space="preserve">, сокращенно – </w:t>
+      </w:r>
+      <w:proofErr w:type="spellStart"/>
+      <w:r>
+        <w:t>BRep</w:t>
+      </w:r>
+      <w:proofErr w:type="spellEnd"/>
+      <w:r>
+        <w:t>). При этом ряд программных продуктов для информационного моделирования зданий</w:t>
+      </w:r>
+      <w:r>
+        <w:t xml:space="preserve"> </w:t>
+      </w:r>
+      <w:r>
+        <w:t>(</w:t>
+      </w:r>
+      <w:r>
+        <w:rPr>
+          <w:lang w:val="en-US"/>
+        </w:rPr>
+        <w:t>BIM</w:t>
+      </w:r>
+      <w:r>
+        <w:t>)</w:t>
+      </w:r>
+      <w:r>
+        <w:t xml:space="preserve"> осуществляет экспорт моделей с представлением отличным от </w:t>
+      </w:r>
+      <w:proofErr w:type="spellStart"/>
+      <w:r>
+        <w:t>BRep</w:t>
+      </w:r>
+      <w:proofErr w:type="spellEnd"/>
+      <w:r>
+        <w:t xml:space="preserve">, что приводит к возникновению проблему </w:t>
+      </w:r>
+      <w:proofErr w:type="spellStart"/>
+      <w:r>
+        <w:t>интероперабельности</w:t>
+      </w:r>
+      <w:proofErr w:type="spellEnd"/>
+      <w:r>
+        <w:t xml:space="preserve">. </w:t>
+      </w:r>
+    </w:p>
+    <w:p>
+      <w:pPr>
+        <w:spacing w:after="0" w:line="360" w:lineRule="auto"/>
+        <w:ind w:firstLine="709"/>
+        <w:jc w:val="both"/>
+      </w:pPr>
+      <w:r>
+        <w:t>С целью экономии ресурсов на разработку программного обеспечения данную проблему целесообразно решать написанием программного продукта, позволяющего конвертировать объекты, представленные произвольным способом, в граничное представление. Данная выпускная квалификационная работа позволяет расширить границы применения информационного моделирования зданий (</w:t>
+      </w:r>
+      <w:r>
+        <w:rPr>
+          <w:lang w:val="en-US"/>
+        </w:rPr>
+        <w:t>BIM</w:t>
+      </w:r>
+      <w:r>
+        <w:t>),</w:t>
+      </w:r>
+      <w:r>
+        <w:t xml:space="preserve"> что в свою очередь ведёт к более экономичному использованию ресурсов при проектировании, строительстве и эксплуатации зданий.</w:t>
+      </w:r>
       <w:r>
         <w:br w:type="page"/>
       </w:r>
@@ -7495,10 +7580,34 @@
       <w:bookmarkEnd w:id="14"/>
     </w:p>
     <w:p>
-      <w:r>
+      <w:pPr>
+        <w:spacing w:after="0" w:line="360" w:lineRule="auto"/>
+        <w:ind w:firstLine="709"/>
         <w:rPr>
           <w:lang w:val="en-US"/>
         </w:rPr>
+      </w:pPr>
+      <w:r>
+        <w:t xml:space="preserve">Для редактирования, </w:t>
+      </w:r>
+      <w:proofErr w:type="spellStart"/>
+      <w:r>
+        <w:t>рефакторинга</w:t>
+      </w:r>
+      <w:proofErr w:type="spellEnd"/>
+      <w:r>
+        <w:t>, сборки и отладки проекта была</w:t>
+      </w:r>
+      <w:r>
+        <w:t xml:space="preserve"> </w:t>
+      </w:r>
+      <w:r>
+        <w:t xml:space="preserve">выбрана среда разработки программного обеспечения </w:t>
+      </w:r>
+      <w:r>
+        <w:rPr>
+          <w:lang w:val="en-US"/>
+        </w:rPr>
         <w:t>Microsoft</w:t>
       </w:r>
       <w:r>
@@ -7522,6 +7631,317 @@
       <w:r>
         <w:t xml:space="preserve"> 2010</w:t>
       </w:r>
+      <w:r>
+        <w:t>. Данный выбор обусловлен следующими факторами</w:t>
+      </w:r>
+      <w:r>
+        <w:rPr>
+          <w:lang w:val="en-US"/>
+        </w:rPr>
+        <w:t>:</w:t>
+      </w:r>
+    </w:p>
+    <w:p>
+      <w:pPr>
+        <w:pStyle w:val="af4"/>
+        <w:numPr>
+          <w:ilvl w:val="0"/>
+          <w:numId w:val="29"/>
+        </w:numPr>
+        <w:spacing w:after="0" w:line="360" w:lineRule="auto"/>
+      </w:pPr>
+      <w:proofErr w:type="gramStart"/>
+      <w:r>
+        <w:t>наличие</w:t>
+      </w:r>
+      <w:proofErr w:type="gramEnd"/>
+      <w:r>
+        <w:t xml:space="preserve"> умений использования данного программного продукта компании </w:t>
+      </w:r>
+      <w:r>
+        <w:rPr>
+          <w:lang w:val="en-US"/>
+        </w:rPr>
+        <w:t>Microsoft</w:t>
+      </w:r>
+      <w:r>
+        <w:t>;</w:t>
+      </w:r>
+    </w:p>
+    <w:p>
+      <w:pPr>
+        <w:pStyle w:val="af4"/>
+        <w:numPr>
+          <w:ilvl w:val="0"/>
+          <w:numId w:val="29"/>
+        </w:numPr>
+        <w:spacing w:after="0" w:line="360" w:lineRule="auto"/>
+      </w:pPr>
+      <w:proofErr w:type="gramStart"/>
+      <w:r>
+        <w:t>поддержка</w:t>
+      </w:r>
+      <w:proofErr w:type="gramEnd"/>
+      <w:r>
+        <w:t xml:space="preserve"> языка </w:t>
+      </w:r>
+      <w:r>
+        <w:rPr>
+          <w:lang w:val="en-US"/>
+        </w:rPr>
+        <w:t>C++;</w:t>
+      </w:r>
+    </w:p>
+    <w:p>
+      <w:pPr>
+        <w:pStyle w:val="af4"/>
+        <w:numPr>
+          <w:ilvl w:val="0"/>
+          <w:numId w:val="29"/>
+        </w:numPr>
+        <w:spacing w:after="0" w:line="360" w:lineRule="auto"/>
+      </w:pPr>
+      <w:proofErr w:type="gramStart"/>
+      <w:r>
+        <w:t>поддержка</w:t>
+      </w:r>
+      <w:proofErr w:type="gramEnd"/>
+      <w:r>
+        <w:t xml:space="preserve"> технологии </w:t>
+      </w:r>
+      <w:r>
+        <w:rPr>
+          <w:lang w:val="en-US"/>
+        </w:rPr>
+        <w:t>Windows Forms;</w:t>
+      </w:r>
+    </w:p>
+    <w:p>
+      <w:pPr>
+        <w:pStyle w:val="af4"/>
+        <w:numPr>
+          <w:ilvl w:val="0"/>
+          <w:numId w:val="29"/>
+        </w:numPr>
+        <w:spacing w:after="0" w:line="360" w:lineRule="auto"/>
+      </w:pPr>
+      <w:proofErr w:type="gramStart"/>
+      <w:r>
+        <w:t>наличие</w:t>
+      </w:r>
+      <w:proofErr w:type="gramEnd"/>
+      <w:r>
+        <w:t xml:space="preserve"> мощных инструментов для редактирования и </w:t>
+      </w:r>
+      <w:proofErr w:type="spellStart"/>
+      <w:r>
+        <w:t>рефакторинга</w:t>
+      </w:r>
+      <w:proofErr w:type="spellEnd"/>
+      <w:r>
+        <w:t xml:space="preserve"> кода</w:t>
+      </w:r>
+      <w:r>
+        <w:t>;</w:t>
+      </w:r>
+    </w:p>
+    <w:p>
+      <w:pPr>
+        <w:pStyle w:val="af4"/>
+        <w:numPr>
+          <w:ilvl w:val="0"/>
+          <w:numId w:val="29"/>
+        </w:numPr>
+        <w:spacing w:after="0" w:line="360" w:lineRule="auto"/>
+      </w:pPr>
+      <w:proofErr w:type="gramStart"/>
+      <w:r>
+        <w:t>наличие</w:t>
+      </w:r>
+      <w:proofErr w:type="gramEnd"/>
+      <w:r>
+        <w:t xml:space="preserve"> </w:t>
+      </w:r>
+      <w:r>
+        <w:t>многофункционального</w:t>
+      </w:r>
+      <w:r>
+        <w:t xml:space="preserve"> </w:t>
+      </w:r>
+      <w:r>
+        <w:t>встроенного отладчика</w:t>
+      </w:r>
+      <w:r>
+        <w:t xml:space="preserve"> </w:t>
+      </w:r>
+      <w:r>
+        <w:rPr>
+          <w:lang w:val="en-US"/>
+        </w:rPr>
+        <w:t>Microsoft</w:t>
+      </w:r>
+      <w:r>
+        <w:t xml:space="preserve"> </w:t>
+      </w:r>
+      <w:r>
+        <w:rPr>
+          <w:lang w:val="en-US"/>
+        </w:rPr>
+        <w:t>Visual</w:t>
+      </w:r>
+      <w:r>
+        <w:t xml:space="preserve"> </w:t>
+      </w:r>
+      <w:r>
+        <w:rPr>
+          <w:lang w:val="en-US"/>
+        </w:rPr>
+        <w:t>Studio</w:t>
+      </w:r>
+      <w:r>
+        <w:t xml:space="preserve"> </w:t>
+      </w:r>
+      <w:r>
+        <w:rPr>
+          <w:lang w:val="en-US"/>
+        </w:rPr>
+        <w:t>Debugger</w:t>
+      </w:r>
+      <w:r>
+        <w:t>.</w:t>
+      </w:r>
+    </w:p>
+    <w:p>
+      <w:pPr>
+        <w:spacing w:after="0" w:line="360" w:lineRule="auto"/>
+        <w:ind w:firstLine="708"/>
+      </w:pPr>
+      <w:r>
+        <w:t xml:space="preserve">В качестве системы управления версиями был выбран </w:t>
+      </w:r>
+      <w:proofErr w:type="spellStart"/>
+      <w:r>
+        <w:rPr>
+          <w:lang w:val="en-US"/>
+        </w:rPr>
+        <w:t>git</w:t>
+      </w:r>
+      <w:proofErr w:type="spellEnd"/>
+      <w:r>
+        <w:t xml:space="preserve">, </w:t>
+      </w:r>
+      <w:r>
+        <w:t>что стало следствием следующих характеристик</w:t>
+      </w:r>
+      <w:r>
+        <w:t>:</w:t>
+      </w:r>
+    </w:p>
+    <w:p>
+      <w:pPr>
+        <w:pStyle w:val="af4"/>
+        <w:numPr>
+          <w:ilvl w:val="0"/>
+          <w:numId w:val="31"/>
+        </w:numPr>
+        <w:spacing w:after="0" w:line="360" w:lineRule="auto"/>
+      </w:pPr>
+      <w:proofErr w:type="spellStart"/>
+      <w:r>
+        <w:rPr>
+          <w:lang w:val="en-US"/>
+        </w:rPr>
+        <w:t>GitHub</w:t>
+      </w:r>
+      <w:proofErr w:type="spellEnd"/>
+      <w:r>
+        <w:t xml:space="preserve"> (</w:t>
+      </w:r>
+      <w:r>
+        <w:t xml:space="preserve">крупнейший веб-сервис) для хостинга </w:t>
+      </w:r>
+      <w:r>
+        <w:rPr>
+          <w:lang w:val="en-US"/>
+        </w:rPr>
+        <w:t>IT</w:t>
+      </w:r>
+      <w:r>
+        <w:t>-</w:t>
+      </w:r>
+      <w:r>
+        <w:t xml:space="preserve">проектов поддерживает </w:t>
+      </w:r>
+      <w:proofErr w:type="spellStart"/>
+      <w:r>
+        <w:rPr>
+          <w:lang w:val="en-US"/>
+        </w:rPr>
+        <w:t>git</w:t>
+      </w:r>
+      <w:proofErr w:type="spellEnd"/>
+      <w:r>
+        <w:t>;</w:t>
+      </w:r>
+    </w:p>
+    <w:p>
+      <w:pPr>
+        <w:pStyle w:val="af4"/>
+        <w:numPr>
+          <w:ilvl w:val="0"/>
+          <w:numId w:val="31"/>
+        </w:numPr>
+        <w:spacing w:after="0" w:line="360" w:lineRule="auto"/>
+      </w:pPr>
+      <w:proofErr w:type="gramStart"/>
+      <w:r>
+        <w:t>высокая</w:t>
+      </w:r>
+      <w:proofErr w:type="gramEnd"/>
+      <w:r>
+        <w:t xml:space="preserve"> производительность </w:t>
+      </w:r>
+      <w:proofErr w:type="spellStart"/>
+      <w:r>
+        <w:rPr>
+          <w:lang w:val="en-US"/>
+        </w:rPr>
+        <w:t>git</w:t>
+      </w:r>
+      <w:proofErr w:type="spellEnd"/>
+      <w:r>
+        <w:t xml:space="preserve"> </w:t>
+      </w:r>
+      <w:r>
+        <w:t>по сравнению с другими системами контроля версий</w:t>
+      </w:r>
+      <w:r>
+        <w:t>;</w:t>
+      </w:r>
+    </w:p>
+    <w:p>
+      <w:pPr>
+        <w:pStyle w:val="af4"/>
+        <w:numPr>
+          <w:ilvl w:val="0"/>
+          <w:numId w:val="31"/>
+        </w:numPr>
+        <w:spacing w:after="0" w:line="360" w:lineRule="auto"/>
+      </w:pPr>
+      <w:r>
+        <w:t xml:space="preserve">наличие удобного графического интерфейса </w:t>
+      </w:r>
+      <w:r>
+        <w:rPr>
+          <w:lang w:val="en-US"/>
+        </w:rPr>
+        <w:t>GitKraken</w:t>
+      </w:r>
+      <w:r>
+        <w:t>.</w:t>
+      </w:r>
+      <w:bookmarkStart w:id="15" w:name="_GoBack"/>
+      <w:bookmarkEnd w:id="15"/>
     </w:p>
     <w:p>
       <w:pPr>
@@ -7551,8 +7971,8 @@
           <w:szCs w:val="32"/>
         </w:rPr>
       </w:pPr>
-      <w:bookmarkStart w:id="15" w:name="_Toc485333385"/>
-      <w:commentRangeStart w:id="16"/>
+      <w:bookmarkStart w:id="16" w:name="_Toc485333385"/>
+      <w:commentRangeStart w:id="17"/>
       <w:r>
         <w:rPr>
           <w:rStyle w:val="20"/>
@@ -7577,8 +7997,8 @@
         </w:rPr>
         <w:t>.</w:t>
       </w:r>
-      <w:bookmarkEnd w:id="15"/>
-      <w:commentRangeEnd w:id="16"/>
+      <w:bookmarkEnd w:id="16"/>
+      <w:commentRangeEnd w:id="17"/>
       <w:r>
         <w:rPr>
           <w:rStyle w:val="a7"/>
@@ -7586,7 +8006,7 @@
           <w:b w:val="0"/>
           <w:color w:val="auto"/>
         </w:rPr>
-        <w:commentReference w:id="16"/>
+        <w:commentReference w:id="17"/>
       </w:r>
     </w:p>
     <w:p>
@@ -7612,7 +8032,7 @@
       <w:pPr>
         <w:pStyle w:val="2"/>
       </w:pPr>
-      <w:bookmarkStart w:id="17" w:name="_Toc485333386"/>
+      <w:bookmarkStart w:id="18" w:name="_Toc485333386"/>
       <w:r>
         <w:lastRenderedPageBreak/>
         <w:t>2.</w:t>
@@ -7620,7 +8040,7 @@
       <w:r>
         <w:t>5. Разработка укрупненной функциональной структуры системы.</w:t>
       </w:r>
-      <w:bookmarkEnd w:id="17"/>
+      <w:bookmarkEnd w:id="18"/>
     </w:p>
     <w:p>
       <w:pPr>
@@ -7645,13 +8065,13 @@
       <w:pPr>
         <w:pStyle w:val="2"/>
       </w:pPr>
-      <w:bookmarkStart w:id="18" w:name="_Toc485333387"/>
-      <w:commentRangeStart w:id="19"/>
+      <w:bookmarkStart w:id="19" w:name="_Toc485333387"/>
+      <w:commentRangeStart w:id="20"/>
       <w:r>
         <w:lastRenderedPageBreak/>
         <w:t>2</w:t>
       </w:r>
-      <w:commentRangeEnd w:id="19"/>
+      <w:commentRangeEnd w:id="20"/>
       <w:r>
         <w:rPr>
           <w:rStyle w:val="a7"/>
@@ -7659,7 +8079,7 @@
           <w:b w:val="0"/>
           <w:color w:val="auto"/>
         </w:rPr>
-        <w:commentReference w:id="19"/>
+        <w:commentReference w:id="20"/>
       </w:r>
       <w:r>
         <w:t>.</w:t>
@@ -7667,7 +8087,7 @@
       <w:r>
         <w:t>6. Выбор критерия оценки системы и оценка вариантов.</w:t>
       </w:r>
-      <w:bookmarkEnd w:id="18"/>
+      <w:bookmarkEnd w:id="19"/>
     </w:p>
     <w:p>
       <w:pPr>
@@ -7960,16 +8380,16 @@
       <w:pPr>
         <w:pStyle w:val="1"/>
       </w:pPr>
-      <w:bookmarkStart w:id="20" w:name="_Toc485333388"/>
+      <w:bookmarkStart w:id="21" w:name="_Toc485333388"/>
       <w:r>
         <w:lastRenderedPageBreak/>
         <w:t xml:space="preserve">3. РАЗРАБОТКА ТЕХНИЧЕСКОГО </w:t>
       </w:r>
-      <w:commentRangeStart w:id="21"/>
+      <w:commentRangeStart w:id="22"/>
       <w:r>
         <w:t>ЗАДАНИЯ</w:t>
       </w:r>
-      <w:commentRangeEnd w:id="21"/>
+      <w:commentRangeEnd w:id="22"/>
       <w:r>
         <w:rPr>
           <w:rStyle w:val="a7"/>
@@ -7978,9 +8398,9 @@
           <w:color w:val="auto"/>
           <w:lang w:eastAsia="en-US"/>
         </w:rPr>
-        <w:commentReference w:id="21"/>
-      </w:r>
-      <w:bookmarkEnd w:id="20"/>
+        <w:commentReference w:id="22"/>
+      </w:r>
+      <w:bookmarkEnd w:id="21"/>
     </w:p>
     <w:p>
       <w:pPr>
@@ -8665,8 +9085,6 @@
       <w:r>
         <w:t>.</w:t>
       </w:r>
-      <w:bookmarkStart w:id="22" w:name="_GoBack"/>
-      <w:bookmarkEnd w:id="22"/>
     </w:p>
     <w:p>
       <w:pPr>
@@ -16133,7 +16551,7 @@
       </w:r>
     </w:p>
   </w:comment>
-  <w:comment w:id="16" w:author="Дарина Гусева" w:date="2017-06-16T21:41:00Z" w:initials="ДГ">
+  <w:comment w:id="17" w:author="Дарина Гусева" w:date="2017-06-16T21:41:00Z" w:initials="ДГ">
     <w:p>
       <w:pPr>
         <w:pStyle w:val="a8"/>
@@ -16186,7 +16604,7 @@
       </w:pPr>
     </w:p>
   </w:comment>
-  <w:comment w:id="19" w:author="Дарина Гусева" w:date="2017-06-09T20:53:00Z" w:initials="ДГ">
+  <w:comment w:id="20" w:author="Дарина Гусева" w:date="2017-06-09T20:53:00Z" w:initials="ДГ">
     <w:p>
       <w:pPr>
         <w:pStyle w:val="a8"/>
@@ -16325,7 +16743,7 @@
       </w:pPr>
     </w:p>
   </w:comment>
-  <w:comment w:id="21" w:author="Дарина Гусева" w:date="2017-06-10T22:22:00Z" w:initials="ДГ">
+  <w:comment w:id="22" w:author="Дарина Гусева" w:date="2017-06-10T22:22:00Z" w:initials="ДГ">
     <w:p>
       <w:pPr>
         <w:pStyle w:val="a8"/>
@@ -16579,7 +16997,7 @@
           <w:rPr>
             <w:noProof/>
           </w:rPr>
-          <w:t>27</w:t>
+          <w:t>21</w:t>
         </w:r>
         <w:r>
           <w:fldChar w:fldCharType="end"/>
@@ -16836,6 +17254,119 @@
     </w:lvl>
   </w:abstractNum>
   <w:abstractNum w:abstractNumId="2">
+    <w:nsid w:val="0879282C"/>
+    <w:multiLevelType w:val="hybridMultilevel"/>
+    <w:tmpl w:val="B0983946"/>
+    <w:lvl w:ilvl="0" w:tplc="04190001">
+      <w:start w:val="1"/>
+      <w:numFmt w:val="bullet"/>
+      <w:lvlText w:val=""/>
+      <w:lvlJc w:val="left"/>
+      <w:pPr>
+        <w:ind w:left="1428" w:hanging="360"/>
+      </w:pPr>
+      <w:rPr>
+        <w:rFonts w:ascii="Symbol" w:hAnsi="Symbol" w:hint="default"/>
+      </w:rPr>
+    </w:lvl>
+    <w:lvl w:ilvl="1" w:tplc="04190003" w:tentative="1">
+      <w:start w:val="1"/>
+      <w:numFmt w:val="bullet"/>
+      <w:lvlText w:val="o"/>
+      <w:lvlJc w:val="left"/>
+      <w:pPr>
+        <w:ind w:left="2148" w:hanging="360"/>
+      </w:pPr>
+      <w:rPr>
+        <w:rFonts w:ascii="Courier New" w:hAnsi="Courier New" w:cs="Courier New" w:hint="default"/>
+      </w:rPr>
+    </w:lvl>
+    <w:lvl w:ilvl="2" w:tplc="04190005" w:tentative="1">
+      <w:start w:val="1"/>
+      <w:numFmt w:val="bullet"/>
+      <w:lvlText w:val=""/>
+      <w:lvlJc w:val="left"/>
+      <w:pPr>
+        <w:ind w:left="2868" w:hanging="360"/>
+      </w:pPr>
+      <w:rPr>
+        <w:rFonts w:ascii="Wingdings" w:hAnsi="Wingdings" w:hint="default"/>
+      </w:rPr>
+    </w:lvl>
+    <w:lvl w:ilvl="3" w:tplc="04190001" w:tentative="1">
+      <w:start w:val="1"/>
+      <w:numFmt w:val="bullet"/>
+      <w:lvlText w:val=""/>
+      <w:lvlJc w:val="left"/>
+      <w:pPr>
+        <w:ind w:left="3588" w:hanging="360"/>
+      </w:pPr>
+      <w:rPr>
+        <w:rFonts w:ascii="Symbol" w:hAnsi="Symbol" w:hint="default"/>
+      </w:rPr>
+    </w:lvl>
+    <w:lvl w:ilvl="4" w:tplc="04190003" w:tentative="1">
+      <w:start w:val="1"/>
+      <w:numFmt w:val="bullet"/>
+      <w:lvlText w:val="o"/>
+      <w:lvlJc w:val="left"/>
+      <w:pPr>
+        <w:ind w:left="4308" w:hanging="360"/>
+      </w:pPr>
+      <w:rPr>
+        <w:rFonts w:ascii="Courier New" w:hAnsi="Courier New" w:cs="Courier New" w:hint="default"/>
+      </w:rPr>
+    </w:lvl>
+    <w:lvl w:ilvl="5" w:tplc="04190005" w:tentative="1">
+      <w:start w:val="1"/>
+      <w:numFmt w:val="bullet"/>
+      <w:lvlText w:val=""/>
+      <w:lvlJc w:val="left"/>
+      <w:pPr>
+        <w:ind w:left="5028" w:hanging="360"/>
+      </w:pPr>
+      <w:rPr>
+        <w:rFonts w:ascii="Wingdings" w:hAnsi="Wingdings" w:hint="default"/>
+      </w:rPr>
+    </w:lvl>
+    <w:lvl w:ilvl="6" w:tplc="04190001" w:tentative="1">
+      <w:start w:val="1"/>
+      <w:numFmt w:val="bullet"/>
+      <w:lvlText w:val=""/>
+      <w:lvlJc w:val="left"/>
+      <w:pPr>
+        <w:ind w:left="5748" w:hanging="360"/>
+      </w:pPr>
+      <w:rPr>
+        <w:rFonts w:ascii="Symbol" w:hAnsi="Symbol" w:hint="default"/>
+      </w:rPr>
+    </w:lvl>
+    <w:lvl w:ilvl="7" w:tplc="04190003" w:tentative="1">
+      <w:start w:val="1"/>
+      <w:numFmt w:val="bullet"/>
+      <w:lvlText w:val="o"/>
+      <w:lvlJc w:val="left"/>
+      <w:pPr>
+        <w:ind w:left="6468" w:hanging="360"/>
+      </w:pPr>
+      <w:rPr>
+        <w:rFonts w:ascii="Courier New" w:hAnsi="Courier New" w:cs="Courier New" w:hint="default"/>
+      </w:rPr>
+    </w:lvl>
+    <w:lvl w:ilvl="8" w:tplc="04190005" w:tentative="1">
+      <w:start w:val="1"/>
+      <w:numFmt w:val="bullet"/>
+      <w:lvlText w:val=""/>
+      <w:lvlJc w:val="left"/>
+      <w:pPr>
+        <w:ind w:left="7188" w:hanging="360"/>
+      </w:pPr>
+      <w:rPr>
+        <w:rFonts w:ascii="Wingdings" w:hAnsi="Wingdings" w:hint="default"/>
+      </w:rPr>
+    </w:lvl>
+  </w:abstractNum>
+  <w:abstractNum w:abstractNumId="3">
     <w:nsid w:val="097C13CB"/>
     <w:multiLevelType w:val="hybridMultilevel"/>
     <w:tmpl w:val="1BC0081A"/>
@@ -16921,7 +17452,7 @@
       </w:pPr>
     </w:lvl>
   </w:abstractNum>
-  <w:abstractNum w:abstractNumId="3">
+  <w:abstractNum w:abstractNumId="4">
     <w:nsid w:val="0A017869"/>
     <w:multiLevelType w:val="hybridMultilevel"/>
     <w:tmpl w:val="420061C0"/>
@@ -17034,7 +17565,7 @@
       </w:rPr>
     </w:lvl>
   </w:abstractNum>
-  <w:abstractNum w:abstractNumId="4">
+  <w:abstractNum w:abstractNumId="5">
     <w:nsid w:val="250B4B32"/>
     <w:multiLevelType w:val="hybridMultilevel"/>
     <w:tmpl w:val="F45E46AE"/>
@@ -17147,7 +17678,7 @@
       </w:rPr>
     </w:lvl>
   </w:abstractNum>
-  <w:abstractNum w:abstractNumId="5">
+  <w:abstractNum w:abstractNumId="6">
     <w:nsid w:val="254B6311"/>
     <w:multiLevelType w:val="hybridMultilevel"/>
     <w:tmpl w:val="BBC85F88"/>
@@ -17260,7 +17791,7 @@
       </w:rPr>
     </w:lvl>
   </w:abstractNum>
-  <w:abstractNum w:abstractNumId="6">
+  <w:abstractNum w:abstractNumId="7">
     <w:nsid w:val="282E2CB1"/>
     <w:multiLevelType w:val="hybridMultilevel"/>
     <w:tmpl w:val="5B0EB0AE"/>
@@ -17373,7 +17904,7 @@
       </w:rPr>
     </w:lvl>
   </w:abstractNum>
-  <w:abstractNum w:abstractNumId="7">
+  <w:abstractNum w:abstractNumId="8">
     <w:nsid w:val="2CDE0F27"/>
     <w:multiLevelType w:val="hybridMultilevel"/>
     <w:tmpl w:val="F892C38E"/>
@@ -17486,7 +18017,7 @@
       </w:rPr>
     </w:lvl>
   </w:abstractNum>
-  <w:abstractNum w:abstractNumId="8">
+  <w:abstractNum w:abstractNumId="9">
     <w:nsid w:val="31E85B7D"/>
     <w:multiLevelType w:val="hybridMultilevel"/>
     <w:tmpl w:val="20364264"/>
@@ -17599,7 +18130,7 @@
       </w:rPr>
     </w:lvl>
   </w:abstractNum>
-  <w:abstractNum w:abstractNumId="9">
+  <w:abstractNum w:abstractNumId="10">
     <w:nsid w:val="368139CC"/>
     <w:multiLevelType w:val="hybridMultilevel"/>
     <w:tmpl w:val="FFF05B8C"/>
@@ -17712,7 +18243,7 @@
       </w:rPr>
     </w:lvl>
   </w:abstractNum>
-  <w:abstractNum w:abstractNumId="10">
+  <w:abstractNum w:abstractNumId="11">
     <w:nsid w:val="40466C3E"/>
     <w:multiLevelType w:val="hybridMultilevel"/>
     <w:tmpl w:val="A99AF1FE"/>
@@ -17798,7 +18329,7 @@
       </w:pPr>
     </w:lvl>
   </w:abstractNum>
-  <w:abstractNum w:abstractNumId="11">
+  <w:abstractNum w:abstractNumId="12">
     <w:nsid w:val="43ED1025"/>
     <w:multiLevelType w:val="hybridMultilevel"/>
     <w:tmpl w:val="032C3106"/>
@@ -17911,7 +18442,7 @@
       </w:rPr>
     </w:lvl>
   </w:abstractNum>
-  <w:abstractNum w:abstractNumId="12">
+  <w:abstractNum w:abstractNumId="13">
     <w:nsid w:val="44EB3376"/>
     <w:multiLevelType w:val="hybridMultilevel"/>
     <w:tmpl w:val="EE386080"/>
@@ -18024,7 +18555,7 @@
       </w:rPr>
     </w:lvl>
   </w:abstractNum>
-  <w:abstractNum w:abstractNumId="13">
+  <w:abstractNum w:abstractNumId="14">
     <w:nsid w:val="44EF5427"/>
     <w:multiLevelType w:val="hybridMultilevel"/>
     <w:tmpl w:val="2458BAAC"/>
@@ -18137,7 +18668,7 @@
       </w:rPr>
     </w:lvl>
   </w:abstractNum>
-  <w:abstractNum w:abstractNumId="14">
+  <w:abstractNum w:abstractNumId="15">
     <w:nsid w:val="45CB4FC8"/>
     <w:multiLevelType w:val="hybridMultilevel"/>
     <w:tmpl w:val="4B0C9368"/>
@@ -18223,7 +18754,7 @@
       </w:pPr>
     </w:lvl>
   </w:abstractNum>
-  <w:abstractNum w:abstractNumId="15">
+  <w:abstractNum w:abstractNumId="16">
     <w:nsid w:val="4695110A"/>
     <w:multiLevelType w:val="hybridMultilevel"/>
     <w:tmpl w:val="E13EC096"/>
@@ -18336,7 +18867,120 @@
       </w:rPr>
     </w:lvl>
   </w:abstractNum>
-  <w:abstractNum w:abstractNumId="16">
+  <w:abstractNum w:abstractNumId="17">
+    <w:nsid w:val="4708317B"/>
+    <w:multiLevelType w:val="hybridMultilevel"/>
+    <w:tmpl w:val="DEE6D63E"/>
+    <w:lvl w:ilvl="0" w:tplc="04190001">
+      <w:start w:val="1"/>
+      <w:numFmt w:val="bullet"/>
+      <w:lvlText w:val=""/>
+      <w:lvlJc w:val="left"/>
+      <w:pPr>
+        <w:ind w:left="1068" w:hanging="360"/>
+      </w:pPr>
+      <w:rPr>
+        <w:rFonts w:ascii="Symbol" w:hAnsi="Symbol" w:hint="default"/>
+      </w:rPr>
+    </w:lvl>
+    <w:lvl w:ilvl="1" w:tplc="04190003" w:tentative="1">
+      <w:start w:val="1"/>
+      <w:numFmt w:val="bullet"/>
+      <w:lvlText w:val="o"/>
+      <w:lvlJc w:val="left"/>
+      <w:pPr>
+        <w:ind w:left="1788" w:hanging="360"/>
+      </w:pPr>
+      <w:rPr>
+        <w:rFonts w:ascii="Courier New" w:hAnsi="Courier New" w:cs="Courier New" w:hint="default"/>
+      </w:rPr>
+    </w:lvl>
+    <w:lvl w:ilvl="2" w:tplc="04190005" w:tentative="1">
+      <w:start w:val="1"/>
+      <w:numFmt w:val="bullet"/>
+      <w:lvlText w:val=""/>
+      <w:lvlJc w:val="left"/>
+      <w:pPr>
+        <w:ind w:left="2508" w:hanging="360"/>
+      </w:pPr>
+      <w:rPr>
+        <w:rFonts w:ascii="Wingdings" w:hAnsi="Wingdings" w:hint="default"/>
+      </w:rPr>
+    </w:lvl>
+    <w:lvl w:ilvl="3" w:tplc="04190001" w:tentative="1">
+      <w:start w:val="1"/>
+      <w:numFmt w:val="bullet"/>
+      <w:lvlText w:val=""/>
+      <w:lvlJc w:val="left"/>
+      <w:pPr>
+        <w:ind w:left="3228" w:hanging="360"/>
+      </w:pPr>
+      <w:rPr>
+        <w:rFonts w:ascii="Symbol" w:hAnsi="Symbol" w:hint="default"/>
+      </w:rPr>
+    </w:lvl>
+    <w:lvl w:ilvl="4" w:tplc="04190003" w:tentative="1">
+      <w:start w:val="1"/>
+      <w:numFmt w:val="bullet"/>
+      <w:lvlText w:val="o"/>
+      <w:lvlJc w:val="left"/>
+      <w:pPr>
+        <w:ind w:left="3948" w:hanging="360"/>
+      </w:pPr>
+      <w:rPr>
+        <w:rFonts w:ascii="Courier New" w:hAnsi="Courier New" w:cs="Courier New" w:hint="default"/>
+      </w:rPr>
+    </w:lvl>
+    <w:lvl w:ilvl="5" w:tplc="04190005" w:tentative="1">
+      <w:start w:val="1"/>
+      <w:numFmt w:val="bullet"/>
+      <w:lvlText w:val=""/>
+      <w:lvlJc w:val="left"/>
+      <w:pPr>
+        <w:ind w:left="4668" w:hanging="360"/>
+      </w:pPr>
+      <w:rPr>
+        <w:rFonts w:ascii="Wingdings" w:hAnsi="Wingdings" w:hint="default"/>
+      </w:rPr>
+    </w:lvl>
+    <w:lvl w:ilvl="6" w:tplc="04190001" w:tentative="1">
+      <w:start w:val="1"/>
+      <w:numFmt w:val="bullet"/>
+      <w:lvlText w:val=""/>
+      <w:lvlJc w:val="left"/>
+      <w:pPr>
+        <w:ind w:left="5388" w:hanging="360"/>
+      </w:pPr>
+      <w:rPr>
+        <w:rFonts w:ascii="Symbol" w:hAnsi="Symbol" w:hint="default"/>
+      </w:rPr>
+    </w:lvl>
+    <w:lvl w:ilvl="7" w:tplc="04190003" w:tentative="1">
+      <w:start w:val="1"/>
+      <w:numFmt w:val="bullet"/>
+      <w:lvlText w:val="o"/>
+      <w:lvlJc w:val="left"/>
+      <w:pPr>
+        <w:ind w:left="6108" w:hanging="360"/>
+      </w:pPr>
+      <w:rPr>
+        <w:rFonts w:ascii="Courier New" w:hAnsi="Courier New" w:cs="Courier New" w:hint="default"/>
+      </w:rPr>
+    </w:lvl>
+    <w:lvl w:ilvl="8" w:tplc="04190005" w:tentative="1">
+      <w:start w:val="1"/>
+      <w:numFmt w:val="bullet"/>
+      <w:lvlText w:val=""/>
+      <w:lvlJc w:val="left"/>
+      <w:pPr>
+        <w:ind w:left="6828" w:hanging="360"/>
+      </w:pPr>
+      <w:rPr>
+        <w:rFonts w:ascii="Wingdings" w:hAnsi="Wingdings" w:hint="default"/>
+      </w:rPr>
+    </w:lvl>
+  </w:abstractNum>
+  <w:abstractNum w:abstractNumId="18">
     <w:nsid w:val="4CB04EED"/>
     <w:multiLevelType w:val="hybridMultilevel"/>
     <w:tmpl w:val="5D5ACA2C"/>
@@ -18422,7 +19066,7 @@
       </w:pPr>
     </w:lvl>
   </w:abstractNum>
-  <w:abstractNum w:abstractNumId="17">
+  <w:abstractNum w:abstractNumId="19">
     <w:nsid w:val="4E624A39"/>
     <w:multiLevelType w:val="hybridMultilevel"/>
     <w:tmpl w:val="4A40FC04"/>
@@ -18508,7 +19152,7 @@
       </w:pPr>
     </w:lvl>
   </w:abstractNum>
-  <w:abstractNum w:abstractNumId="18">
+  <w:abstractNum w:abstractNumId="20">
     <w:nsid w:val="52375222"/>
     <w:multiLevelType w:val="hybridMultilevel"/>
     <w:tmpl w:val="36E20F04"/>
@@ -18594,7 +19238,7 @@
       </w:pPr>
     </w:lvl>
   </w:abstractNum>
-  <w:abstractNum w:abstractNumId="19">
+  <w:abstractNum w:abstractNumId="21">
     <w:nsid w:val="532D34A2"/>
     <w:multiLevelType w:val="hybridMultilevel"/>
     <w:tmpl w:val="C5BA2734"/>
@@ -18707,7 +19351,7 @@
       </w:rPr>
     </w:lvl>
   </w:abstractNum>
-  <w:abstractNum w:abstractNumId="20">
+  <w:abstractNum w:abstractNumId="22">
     <w:nsid w:val="586862B1"/>
     <w:multiLevelType w:val="hybridMultilevel"/>
     <w:tmpl w:val="F7BCA4FE"/>
@@ -18820,7 +19464,7 @@
       </w:rPr>
     </w:lvl>
   </w:abstractNum>
-  <w:abstractNum w:abstractNumId="21">
+  <w:abstractNum w:abstractNumId="23">
     <w:nsid w:val="5D8163FA"/>
     <w:multiLevelType w:val="hybridMultilevel"/>
     <w:tmpl w:val="89B67DF4"/>
@@ -18933,7 +19577,7 @@
       </w:rPr>
     </w:lvl>
   </w:abstractNum>
-  <w:abstractNum w:abstractNumId="22">
+  <w:abstractNum w:abstractNumId="24">
     <w:nsid w:val="61D870ED"/>
     <w:multiLevelType w:val="hybridMultilevel"/>
     <w:tmpl w:val="0FE8AE9A"/>
@@ -19046,7 +19690,7 @@
       </w:rPr>
     </w:lvl>
   </w:abstractNum>
-  <w:abstractNum w:abstractNumId="23">
+  <w:abstractNum w:abstractNumId="25">
     <w:nsid w:val="63017426"/>
     <w:multiLevelType w:val="hybridMultilevel"/>
     <w:tmpl w:val="6446417A"/>
@@ -19132,7 +19776,7 @@
       </w:pPr>
     </w:lvl>
   </w:abstractNum>
-  <w:abstractNum w:abstractNumId="24">
+  <w:abstractNum w:abstractNumId="26">
     <w:nsid w:val="687B0641"/>
     <w:multiLevelType w:val="hybridMultilevel"/>
     <w:tmpl w:val="2C506B4A"/>
@@ -19245,7 +19889,7 @@
       </w:rPr>
     </w:lvl>
   </w:abstractNum>
-  <w:abstractNum w:abstractNumId="25">
+  <w:abstractNum w:abstractNumId="27">
     <w:nsid w:val="73E039D5"/>
     <w:multiLevelType w:val="hybridMultilevel"/>
     <w:tmpl w:val="96E8EC64"/>
@@ -19331,7 +19975,7 @@
       </w:pPr>
     </w:lvl>
   </w:abstractNum>
-  <w:abstractNum w:abstractNumId="26">
+  <w:abstractNum w:abstractNumId="28">
     <w:nsid w:val="747169ED"/>
     <w:multiLevelType w:val="hybridMultilevel"/>
     <w:tmpl w:val="0832AEE8"/>
@@ -19417,86 +20061,324 @@
       </w:pPr>
     </w:lvl>
   </w:abstractNum>
+  <w:abstractNum w:abstractNumId="29">
+    <w:nsid w:val="74885A4D"/>
+    <w:multiLevelType w:val="hybridMultilevel"/>
+    <w:tmpl w:val="068A3F06"/>
+    <w:lvl w:ilvl="0" w:tplc="04190001">
+      <w:start w:val="1"/>
+      <w:numFmt w:val="bullet"/>
+      <w:lvlText w:val=""/>
+      <w:lvlJc w:val="left"/>
+      <w:pPr>
+        <w:ind w:left="1429" w:hanging="360"/>
+      </w:pPr>
+      <w:rPr>
+        <w:rFonts w:ascii="Symbol" w:hAnsi="Symbol" w:hint="default"/>
+      </w:rPr>
+    </w:lvl>
+    <w:lvl w:ilvl="1" w:tplc="04190003" w:tentative="1">
+      <w:start w:val="1"/>
+      <w:numFmt w:val="bullet"/>
+      <w:lvlText w:val="o"/>
+      <w:lvlJc w:val="left"/>
+      <w:pPr>
+        <w:ind w:left="2149" w:hanging="360"/>
+      </w:pPr>
+      <w:rPr>
+        <w:rFonts w:ascii="Courier New" w:hAnsi="Courier New" w:cs="Courier New" w:hint="default"/>
+      </w:rPr>
+    </w:lvl>
+    <w:lvl w:ilvl="2" w:tplc="04190005" w:tentative="1">
+      <w:start w:val="1"/>
+      <w:numFmt w:val="bullet"/>
+      <w:lvlText w:val=""/>
+      <w:lvlJc w:val="left"/>
+      <w:pPr>
+        <w:ind w:left="2869" w:hanging="360"/>
+      </w:pPr>
+      <w:rPr>
+        <w:rFonts w:ascii="Wingdings" w:hAnsi="Wingdings" w:hint="default"/>
+      </w:rPr>
+    </w:lvl>
+    <w:lvl w:ilvl="3" w:tplc="04190001" w:tentative="1">
+      <w:start w:val="1"/>
+      <w:numFmt w:val="bullet"/>
+      <w:lvlText w:val=""/>
+      <w:lvlJc w:val="left"/>
+      <w:pPr>
+        <w:ind w:left="3589" w:hanging="360"/>
+      </w:pPr>
+      <w:rPr>
+        <w:rFonts w:ascii="Symbol" w:hAnsi="Symbol" w:hint="default"/>
+      </w:rPr>
+    </w:lvl>
+    <w:lvl w:ilvl="4" w:tplc="04190003" w:tentative="1">
+      <w:start w:val="1"/>
+      <w:numFmt w:val="bullet"/>
+      <w:lvlText w:val="o"/>
+      <w:lvlJc w:val="left"/>
+      <w:pPr>
+        <w:ind w:left="4309" w:hanging="360"/>
+      </w:pPr>
+      <w:rPr>
+        <w:rFonts w:ascii="Courier New" w:hAnsi="Courier New" w:cs="Courier New" w:hint="default"/>
+      </w:rPr>
+    </w:lvl>
+    <w:lvl w:ilvl="5" w:tplc="04190005" w:tentative="1">
+      <w:start w:val="1"/>
+      <w:numFmt w:val="bullet"/>
+      <w:lvlText w:val=""/>
+      <w:lvlJc w:val="left"/>
+      <w:pPr>
+        <w:ind w:left="5029" w:hanging="360"/>
+      </w:pPr>
+      <w:rPr>
+        <w:rFonts w:ascii="Wingdings" w:hAnsi="Wingdings" w:hint="default"/>
+      </w:rPr>
+    </w:lvl>
+    <w:lvl w:ilvl="6" w:tplc="04190001" w:tentative="1">
+      <w:start w:val="1"/>
+      <w:numFmt w:val="bullet"/>
+      <w:lvlText w:val=""/>
+      <w:lvlJc w:val="left"/>
+      <w:pPr>
+        <w:ind w:left="5749" w:hanging="360"/>
+      </w:pPr>
+      <w:rPr>
+        <w:rFonts w:ascii="Symbol" w:hAnsi="Symbol" w:hint="default"/>
+      </w:rPr>
+    </w:lvl>
+    <w:lvl w:ilvl="7" w:tplc="04190003" w:tentative="1">
+      <w:start w:val="1"/>
+      <w:numFmt w:val="bullet"/>
+      <w:lvlText w:val="o"/>
+      <w:lvlJc w:val="left"/>
+      <w:pPr>
+        <w:ind w:left="6469" w:hanging="360"/>
+      </w:pPr>
+      <w:rPr>
+        <w:rFonts w:ascii="Courier New" w:hAnsi="Courier New" w:cs="Courier New" w:hint="default"/>
+      </w:rPr>
+    </w:lvl>
+    <w:lvl w:ilvl="8" w:tplc="04190005" w:tentative="1">
+      <w:start w:val="1"/>
+      <w:numFmt w:val="bullet"/>
+      <w:lvlText w:val=""/>
+      <w:lvlJc w:val="left"/>
+      <w:pPr>
+        <w:ind w:left="7189" w:hanging="360"/>
+      </w:pPr>
+      <w:rPr>
+        <w:rFonts w:ascii="Wingdings" w:hAnsi="Wingdings" w:hint="default"/>
+      </w:rPr>
+    </w:lvl>
+  </w:abstractNum>
+  <w:abstractNum w:abstractNumId="30">
+    <w:nsid w:val="7B831844"/>
+    <w:multiLevelType w:val="hybridMultilevel"/>
+    <w:tmpl w:val="25B63CD6"/>
+    <w:lvl w:ilvl="0" w:tplc="04190001">
+      <w:start w:val="1"/>
+      <w:numFmt w:val="bullet"/>
+      <w:lvlText w:val=""/>
+      <w:lvlJc w:val="left"/>
+      <w:pPr>
+        <w:ind w:left="1068" w:hanging="360"/>
+      </w:pPr>
+      <w:rPr>
+        <w:rFonts w:ascii="Symbol" w:hAnsi="Symbol" w:hint="default"/>
+      </w:rPr>
+    </w:lvl>
+    <w:lvl w:ilvl="1" w:tplc="04190003" w:tentative="1">
+      <w:start w:val="1"/>
+      <w:numFmt w:val="bullet"/>
+      <w:lvlText w:val="o"/>
+      <w:lvlJc w:val="left"/>
+      <w:pPr>
+        <w:ind w:left="1788" w:hanging="360"/>
+      </w:pPr>
+      <w:rPr>
+        <w:rFonts w:ascii="Courier New" w:hAnsi="Courier New" w:cs="Courier New" w:hint="default"/>
+      </w:rPr>
+    </w:lvl>
+    <w:lvl w:ilvl="2" w:tplc="04190005" w:tentative="1">
+      <w:start w:val="1"/>
+      <w:numFmt w:val="bullet"/>
+      <w:lvlText w:val=""/>
+      <w:lvlJc w:val="left"/>
+      <w:pPr>
+        <w:ind w:left="2508" w:hanging="360"/>
+      </w:pPr>
+      <w:rPr>
+        <w:rFonts w:ascii="Wingdings" w:hAnsi="Wingdings" w:hint="default"/>
+      </w:rPr>
+    </w:lvl>
+    <w:lvl w:ilvl="3" w:tplc="04190001" w:tentative="1">
+      <w:start w:val="1"/>
+      <w:numFmt w:val="bullet"/>
+      <w:lvlText w:val=""/>
+      <w:lvlJc w:val="left"/>
+      <w:pPr>
+        <w:ind w:left="3228" w:hanging="360"/>
+      </w:pPr>
+      <w:rPr>
+        <w:rFonts w:ascii="Symbol" w:hAnsi="Symbol" w:hint="default"/>
+      </w:rPr>
+    </w:lvl>
+    <w:lvl w:ilvl="4" w:tplc="04190003" w:tentative="1">
+      <w:start w:val="1"/>
+      <w:numFmt w:val="bullet"/>
+      <w:lvlText w:val="o"/>
+      <w:lvlJc w:val="left"/>
+      <w:pPr>
+        <w:ind w:left="3948" w:hanging="360"/>
+      </w:pPr>
+      <w:rPr>
+        <w:rFonts w:ascii="Courier New" w:hAnsi="Courier New" w:cs="Courier New" w:hint="default"/>
+      </w:rPr>
+    </w:lvl>
+    <w:lvl w:ilvl="5" w:tplc="04190005" w:tentative="1">
+      <w:start w:val="1"/>
+      <w:numFmt w:val="bullet"/>
+      <w:lvlText w:val=""/>
+      <w:lvlJc w:val="left"/>
+      <w:pPr>
+        <w:ind w:left="4668" w:hanging="360"/>
+      </w:pPr>
+      <w:rPr>
+        <w:rFonts w:ascii="Wingdings" w:hAnsi="Wingdings" w:hint="default"/>
+      </w:rPr>
+    </w:lvl>
+    <w:lvl w:ilvl="6" w:tplc="04190001" w:tentative="1">
+      <w:start w:val="1"/>
+      <w:numFmt w:val="bullet"/>
+      <w:lvlText w:val=""/>
+      <w:lvlJc w:val="left"/>
+      <w:pPr>
+        <w:ind w:left="5388" w:hanging="360"/>
+      </w:pPr>
+      <w:rPr>
+        <w:rFonts w:ascii="Symbol" w:hAnsi="Symbol" w:hint="default"/>
+      </w:rPr>
+    </w:lvl>
+    <w:lvl w:ilvl="7" w:tplc="04190003" w:tentative="1">
+      <w:start w:val="1"/>
+      <w:numFmt w:val="bullet"/>
+      <w:lvlText w:val="o"/>
+      <w:lvlJc w:val="left"/>
+      <w:pPr>
+        <w:ind w:left="6108" w:hanging="360"/>
+      </w:pPr>
+      <w:rPr>
+        <w:rFonts w:ascii="Courier New" w:hAnsi="Courier New" w:cs="Courier New" w:hint="default"/>
+      </w:rPr>
+    </w:lvl>
+    <w:lvl w:ilvl="8" w:tplc="04190005" w:tentative="1">
+      <w:start w:val="1"/>
+      <w:numFmt w:val="bullet"/>
+      <w:lvlText w:val=""/>
+      <w:lvlJc w:val="left"/>
+      <w:pPr>
+        <w:ind w:left="6828" w:hanging="360"/>
+      </w:pPr>
+      <w:rPr>
+        <w:rFonts w:ascii="Wingdings" w:hAnsi="Wingdings" w:hint="default"/>
+      </w:rPr>
+    </w:lvl>
+  </w:abstractNum>
   <w:num w:numId="1">
-    <w:abstractNumId w:val="22"/>
+    <w:abstractNumId w:val="24"/>
   </w:num>
   <w:num w:numId="2">
     <w:abstractNumId w:val="1"/>
   </w:num>
   <w:num w:numId="3">
-    <w:abstractNumId w:val="10"/>
+    <w:abstractNumId w:val="11"/>
   </w:num>
   <w:num w:numId="4">
+    <w:abstractNumId w:val="14"/>
+  </w:num>
+  <w:num w:numId="5">
+    <w:abstractNumId w:val="22"/>
+  </w:num>
+  <w:num w:numId="6">
     <w:abstractNumId w:val="13"/>
   </w:num>
-  <w:num w:numId="5">
-    <w:abstractNumId w:val="20"/>
-  </w:num>
-  <w:num w:numId="6">
-    <w:abstractNumId w:val="12"/>
-  </w:num>
   <w:num w:numId="7">
-    <w:abstractNumId w:val="3"/>
+    <w:abstractNumId w:val="4"/>
   </w:num>
   <w:num w:numId="8">
     <w:abstractNumId w:val="0"/>
   </w:num>
   <w:num w:numId="9">
+    <w:abstractNumId w:val="9"/>
+  </w:num>
+  <w:num w:numId="10">
+    <w:abstractNumId w:val="20"/>
+  </w:num>
+  <w:num w:numId="11">
+    <w:abstractNumId w:val="27"/>
+  </w:num>
+  <w:num w:numId="12">
+    <w:abstractNumId w:val="5"/>
+  </w:num>
+  <w:num w:numId="13">
+    <w:abstractNumId w:val="15"/>
+  </w:num>
+  <w:num w:numId="14">
+    <w:abstractNumId w:val="18"/>
+  </w:num>
+  <w:num w:numId="15">
+    <w:abstractNumId w:val="28"/>
+  </w:num>
+  <w:num w:numId="16">
+    <w:abstractNumId w:val="16"/>
+  </w:num>
+  <w:num w:numId="17">
+    <w:abstractNumId w:val="19"/>
+  </w:num>
+  <w:num w:numId="18">
+    <w:abstractNumId w:val="25"/>
+  </w:num>
+  <w:num w:numId="19">
+    <w:abstractNumId w:val="10"/>
+  </w:num>
+  <w:num w:numId="20">
+    <w:abstractNumId w:val="3"/>
+  </w:num>
+  <w:num w:numId="21">
+    <w:abstractNumId w:val="6"/>
+  </w:num>
+  <w:num w:numId="22">
+    <w:abstractNumId w:val="7"/>
+  </w:num>
+  <w:num w:numId="23">
+    <w:abstractNumId w:val="12"/>
+  </w:num>
+  <w:num w:numId="24">
+    <w:abstractNumId w:val="26"/>
+  </w:num>
+  <w:num w:numId="25">
     <w:abstractNumId w:val="8"/>
   </w:num>
-  <w:num w:numId="10">
-    <w:abstractNumId w:val="18"/>
+  <w:num w:numId="26">
+    <w:abstractNumId w:val="23"/>
   </w:num>
-  <w:num w:numId="11">
-    <w:abstractNumId w:val="25"/>
+  <w:num w:numId="27">
+    <w:abstractNumId w:val="21"/>
   </w:num>
-  <w:num w:numId="12">
-    <w:abstractNumId w:val="4"/>
+  <w:num w:numId="28">
+    <w:abstractNumId w:val="29"/>
   </w:num>
-  <w:num w:numId="13">
-    <w:abstractNumId w:val="14"/>
-  </w:num>
-  <w:num w:numId="14">
-    <w:abstractNumId w:val="16"/>
-  </w:num>
-  <w:num w:numId="15">
-    <w:abstractNumId w:val="26"/>
-  </w:num>
-  <w:num w:numId="16">
-    <w:abstractNumId w:val="15"/>
-  </w:num>
-  <w:num w:numId="17">
+  <w:num w:numId="29">
     <w:abstractNumId w:val="17"/>
   </w:num>
-  <w:num w:numId="18">
-    <w:abstractNumId w:val="23"/>
-  </w:num>
-  <w:num w:numId="19">
-    <w:abstractNumId w:val="9"/>
-  </w:num>
-  <w:num w:numId="20">
+  <w:num w:numId="30">
     <w:abstractNumId w:val="2"/>
   </w:num>
-  <w:num w:numId="21">
-    <w:abstractNumId w:val="5"/>
-  </w:num>
-  <w:num w:numId="22">
-    <w:abstractNumId w:val="6"/>
-  </w:num>
-  <w:num w:numId="23">
-    <w:abstractNumId w:val="11"/>
-  </w:num>
-  <w:num w:numId="24">
-    <w:abstractNumId w:val="24"/>
-  </w:num>
-  <w:num w:numId="25">
-    <w:abstractNumId w:val="7"/>
-  </w:num>
-  <w:num w:numId="26">
-    <w:abstractNumId w:val="21"/>
-  </w:num>
-  <w:num w:numId="27">
-    <w:abstractNumId w:val="19"/>
+  <w:num w:numId="31">
+    <w:abstractNumId w:val="30"/>
   </w:num>
 </w:numbering>
 </file>
@@ -20684,6 +21566,7 @@
     <w:rsidRoot w:val="0086723E"/>
     <w:rsid w:val="0013601B"/>
     <w:rsid w:val="001578A4"/>
+    <w:rsid w:val="00714F8E"/>
     <w:rsid w:val="0086723E"/>
     <w:rsid w:val="00ED30D3"/>
   </w:rsids>
@@ -21537,7 +22420,7 @@
 </file>
 
 <file path=customXml/itemProps1.xml><?xml version="1.0" encoding="utf-8"?>
-<ds:datastoreItem xmlns:ds="http://schemas.openxmlformats.org/officeDocument/2006/customXml" ds:itemID="{BC1B5D89-FB65-4B85-AD81-33C95DF4EA7E}">
+<ds:datastoreItem xmlns:ds="http://schemas.openxmlformats.org/officeDocument/2006/customXml" ds:itemID="{10162A6A-F8ED-4131-9C3B-1E29764DCBA2}">
   <ds:schemaRefs>
     <ds:schemaRef ds:uri="http://schemas.openxmlformats.org/officeDocument/2006/bibliography"/>
   </ds:schemaRefs>

</xml_diff>